<commit_message>
First version of project on GitHub.
</commit_message>
<xml_diff>
--- a/инструкции и планы #1.docx
+++ b/инструкции и планы #1.docx
@@ -109,35 +109,7 @@
           <w:sz w:val="26"/>
           <w:szCs w:val="26"/>
         </w:rPr>
-        <w:t xml:space="preserve">) и могла быть оглушена при ударе молотком игрока по ней(во время оглушения змея прекращает движение и включает соответствующую анимацию на три секунды, после чего не меняя направления продолжает движение, </w:t>
-      </w:r>
-      <w:r>
-        <w:rPr>
-          <w:sz w:val="26"/>
-          <w:szCs w:val="26"/>
-        </w:rPr>
-        <w:t>включ</w:t>
-      </w:r>
-      <w:r>
-        <w:rPr>
-          <w:sz w:val="26"/>
-          <w:szCs w:val="26"/>
-        </w:rPr>
-        <w:t>ив</w:t>
-      </w:r>
-      <w:r>
-        <w:rPr>
-          <w:sz w:val="26"/>
-          <w:szCs w:val="26"/>
-        </w:rPr>
-        <w:t xml:space="preserve"> соответствующую</w:t>
-      </w:r>
-      <w:r>
-        <w:rPr>
-          <w:sz w:val="26"/>
-          <w:szCs w:val="26"/>
-        </w:rPr>
-        <w:t xml:space="preserve"> анимацию).</w:t>
+        <w:t>) и могла быть оглушена при ударе молотком игрока по ней(во время оглушения змея прекращает движение и включает соответствующую анимацию на три секунды, после чего не меняя направления продолжает движение, включив соответствующую анимацию).</w:t>
       </w:r>
     </w:p>
     <w:p>
@@ -181,28 +153,7 @@
           <w:sz w:val="26"/>
           <w:szCs w:val="26"/>
         </w:rPr>
-        <w:t xml:space="preserve"> </w:t>
-      </w:r>
-      <w:r>
-        <w:rPr>
-          <w:sz w:val="26"/>
-          <w:szCs w:val="26"/>
-        </w:rPr>
-        <w:t>(</w:t>
-      </w:r>
-      <w:r>
-        <w:rPr>
-          <w:sz w:val="26"/>
-          <w:szCs w:val="26"/>
-        </w:rPr>
-        <w:t xml:space="preserve">опять-таки </w:t>
-      </w:r>
-      <w:r>
-        <w:rPr>
-          <w:sz w:val="26"/>
-          <w:szCs w:val="26"/>
-        </w:rPr>
-        <w:t xml:space="preserve">в файле </w:t>
+        <w:t xml:space="preserve"> (опять-таки в файле </w:t>
       </w:r>
       <w:r>
         <w:rPr>
@@ -232,14 +183,7 @@
           <w:sz w:val="26"/>
           <w:szCs w:val="26"/>
         </w:rPr>
-        <w:t>)</w:t>
-      </w:r>
-      <w:r>
-        <w:rPr>
-          <w:sz w:val="26"/>
-          <w:szCs w:val="26"/>
-        </w:rPr>
-        <w:t>, реализующий объект, не имеющий возможности двигаться, использовать спрайтшит, имеющий относительный путь /</w:t>
+        <w:t>), реализующий объект, не имеющий возможности двигаться, использовать спрайтшит, имеющий относительный путь /</w:t>
       </w:r>
       <w:r>
         <w:rPr>
@@ -314,35 +258,7 @@
           <w:sz w:val="26"/>
           <w:szCs w:val="26"/>
         </w:rPr>
-        <w:t>), время действия кратное 12(тоже в тиках), по количеству спрайтов. Когда игра начинается ведёт себя как стенка (не двигается, отталкивает игрока, урон не наносит) в течении заданного времени («</w:t>
-      </w:r>
-      <w:r>
-        <w:rPr>
-          <w:sz w:val="26"/>
-          <w:szCs w:val="26"/>
-        </w:rPr>
-        <w:t>время ожидани</w:t>
-      </w:r>
-      <w:r>
-        <w:rPr>
-          <w:sz w:val="26"/>
-          <w:szCs w:val="26"/>
-        </w:rPr>
-        <w:t>я»), после этого начинает действовать (менять спрайт раз в одну 1/12 от «</w:t>
-      </w:r>
-      <w:r>
-        <w:rPr>
-          <w:sz w:val="26"/>
-          <w:szCs w:val="26"/>
-        </w:rPr>
-        <w:t>время действия</w:t>
-      </w:r>
-      <w:r>
-        <w:rPr>
-          <w:sz w:val="26"/>
-          <w:szCs w:val="26"/>
-        </w:rPr>
-        <w:t xml:space="preserve">») при касании огня (только те клетки, где огонь виден, «пустые» клетки урона не наносят и не отталкивают) персонаж (только игроки, не змеи, змеи проходят не реагируя) отталкивается на одну клетку назад и теряет одну единицу жизни (отнимать от константы </w:t>
+        <w:t xml:space="preserve">), время действия кратное 12(тоже в тиках), по количеству спрайтов. Когда игра начинается ведёт себя как стенка (не двигается, отталкивает игрока, урон не наносит) в течении заданного времени («время ожидания»), после этого начинает действовать (менять спрайт раз в одну 1/12 от «время действия») при касании огня (только те клетки, где огонь виден, «пустые» клетки урона не наносят и не отталкивают) персонаж (только игроки, не змеи, змеи проходят не реагируя) отталкивается на одну клетку назад и теряет одну единицу жизни (отнимать от константы </w:t>
       </w:r>
       <w:r>
         <w:rPr>
@@ -372,37 +288,7 @@
           <w:sz w:val="26"/>
           <w:szCs w:val="26"/>
         </w:rPr>
-        <w:t xml:space="preserve"> 1), при касании «каменной» части игрок всё ещё не получает урона, но отталкивается. По возможности реализовать одним классом, если </w:t>
-      </w:r>
-      <w:r>
-        <w:rPr>
-          <w:sz w:val="26"/>
-          <w:szCs w:val="26"/>
-        </w:rPr>
-        <w:t xml:space="preserve">задача окажется слишком сложной, можно </w:t>
-      </w:r>
-      <w:r>
-        <w:rPr>
-          <w:sz w:val="26"/>
-          <w:szCs w:val="26"/>
-        </w:rPr>
-        <w:t xml:space="preserve">реализовать двумя классами и разделить </w:t>
-      </w:r>
-      <w:proofErr w:type="spellStart"/>
-      <w:r>
-        <w:rPr>
-          <w:sz w:val="26"/>
-          <w:szCs w:val="26"/>
-        </w:rPr>
-        <w:t>спрайтшит</w:t>
-      </w:r>
-      <w:proofErr w:type="spellEnd"/>
-      <w:r>
-        <w:rPr>
-          <w:sz w:val="26"/>
-          <w:szCs w:val="26"/>
-        </w:rPr>
-        <w:t xml:space="preserve"> на несколько частей.</w:t>
+        <w:t xml:space="preserve"> 1), при касании «каменной» части игрок всё ещё не получает урона, но отталкивается. По возможности реализовать одним классом, если задача окажется слишком сложной, можно реализовать двумя классами и разделить спрайтшит на несколько частей.</w:t>
       </w:r>
     </w:p>
     <w:p>
@@ -593,7 +479,35 @@
           <w:sz w:val="26"/>
           <w:szCs w:val="26"/>
         </w:rPr>
-        <w:t>Необходимо написать документацию для проекта и активно её обновлять.</w:t>
+        <w:t>Необходимо написать документацию</w:t>
+      </w:r>
+      <w:r>
+        <w:rPr>
+          <w:sz w:val="26"/>
+          <w:szCs w:val="26"/>
+        </w:rPr>
+        <w:t xml:space="preserve"> и презентацию</w:t>
+      </w:r>
+      <w:r>
+        <w:rPr>
+          <w:sz w:val="26"/>
+          <w:szCs w:val="26"/>
+        </w:rPr>
+        <w:t xml:space="preserve"> для проекта и активно </w:t>
+      </w:r>
+      <w:r>
+        <w:rPr>
+          <w:sz w:val="26"/>
+          <w:szCs w:val="26"/>
+        </w:rPr>
+        <w:t>их</w:t>
+      </w:r>
+      <w:r>
+        <w:rPr>
+          <w:sz w:val="26"/>
+          <w:szCs w:val="26"/>
+        </w:rPr>
+        <w:t xml:space="preserve"> обновлять.</w:t>
       </w:r>
     </w:p>
     <w:p>
@@ -675,23 +589,7 @@
           <w:sz w:val="26"/>
           <w:szCs w:val="26"/>
         </w:rPr>
-        <w:t xml:space="preserve">Не забывать делать сохранять все изменения и своевременно выкладывать обновления на </w:t>
-      </w:r>
-      <w:proofErr w:type="spellStart"/>
-      <w:r>
-        <w:rPr>
-          <w:sz w:val="26"/>
-          <w:szCs w:val="26"/>
-        </w:rPr>
-        <w:t>гитхаб</w:t>
-      </w:r>
-      <w:proofErr w:type="spellEnd"/>
-      <w:r>
-        <w:rPr>
-          <w:sz w:val="26"/>
-          <w:szCs w:val="26"/>
-        </w:rPr>
-        <w:t xml:space="preserve"> проекта.</w:t>
+        <w:t>Не забывать делать сохранять все изменения и своевременно выкладывать обновления на гитхаб проекта.</w:t>
       </w:r>
     </w:p>
     <w:p>
@@ -781,39 +679,7 @@
           <w:sz w:val="26"/>
           <w:szCs w:val="26"/>
         </w:rPr>
-        <w:t xml:space="preserve">На себя беру поиск и подбор медиа файлов (спрайтов, музыки и пр.), создание </w:t>
-      </w:r>
-      <w:proofErr w:type="spellStart"/>
-      <w:r>
-        <w:rPr>
-          <w:sz w:val="26"/>
-          <w:szCs w:val="26"/>
-        </w:rPr>
-        <w:t>гитхаба</w:t>
-      </w:r>
-      <w:proofErr w:type="spellEnd"/>
-      <w:r>
-        <w:rPr>
-          <w:sz w:val="26"/>
-          <w:szCs w:val="26"/>
-        </w:rPr>
-        <w:t xml:space="preserve">, сбор </w:t>
-      </w:r>
-      <w:proofErr w:type="spellStart"/>
-      <w:r>
-        <w:rPr>
-          <w:sz w:val="26"/>
-          <w:szCs w:val="26"/>
-        </w:rPr>
-        <w:t>ехе</w:t>
-      </w:r>
-      <w:proofErr w:type="spellEnd"/>
-      <w:r>
-        <w:rPr>
-          <w:sz w:val="26"/>
-          <w:szCs w:val="26"/>
-        </w:rPr>
-        <w:t xml:space="preserve"> версии проекта, координирование команды, написание документации, а также обновление и дополнение планов. Остальное предлагаю разобрать остальным членам команды (исключая написание комментариев к написанной мной части кода), моя норма по количеству написанного кода выполнена, чего нельзя сказать про остальных участников на данный момент.</w:t>
+        <w:t>На себя беру поиск и подбор медиа файлов (спрайтов, музыки и пр.), создание гитхаба, сбор ехе версии проекта, координирование команды, написание документации, а также обновление и дополнение планов. Остальное предлагаю разобрать остальным членам команды (исключая написание комментариев к написанной мной части кода), моя норма по количеству написанного кода выполнена, чего нельзя сказать про остальных участников на данный момент.</w:t>
       </w:r>
     </w:p>
     <w:sectPr>

</xml_diff>